<commit_message>
Changed Unity Project Name
</commit_message>
<xml_diff>
--- a/Dokumentation/PDM_Team_C-Melee-Minus.docx
+++ b/Dokumentation/PDM_Team_C-Melee-Minus.docx
@@ -12,7 +12,7 @@
         <mc:AlternateContent>
           <mc:Choice Requires="wpg">
             <w:drawing>
-              <wp:anchor behindDoc="1" distT="0" distB="0" distL="114300" distR="113030" simplePos="0" locked="0" layoutInCell="1" allowOverlap="1" relativeHeight="2" wp14:anchorId="710AB16C">
+              <wp:anchor behindDoc="1" distT="0" distB="0" distL="114300" distR="112395" simplePos="0" locked="0" layoutInCell="1" allowOverlap="1" relativeHeight="2" wp14:anchorId="710AB16C">
                 <wp:simplePos x="0" y="0"/>
                 <wp:positionH relativeFrom="page">
                   <wp:posOffset>302260</wp:posOffset>
@@ -20,7 +20,7 @@
                 <wp:positionV relativeFrom="page">
                   <wp:align>center</wp:align>
                 </wp:positionV>
-                <wp:extent cx="2195830" cy="9126855"/>
+                <wp:extent cx="2196465" cy="9127490"/>
                 <wp:effectExtent l="0" t="0" r="6985" b="7620"/>
                 <wp:wrapNone/>
                 <wp:docPr id="1" name="Group 4"/>
@@ -31,7 +31,7 @@
                       <wpg:grpSpPr>
                         <a:xfrm>
                           <a:off x="0" y="0"/>
-                          <a:ext cx="2195280" cy="9126360"/>
+                          <a:ext cx="2196000" cy="9126720"/>
                         </a:xfrm>
                       </wpg:grpSpPr>
                       <wps:wsp>
@@ -39,7 +39,7 @@
                         <wps:spPr>
                           <a:xfrm>
                             <a:off x="0" y="0"/>
-                            <a:ext cx="192960" cy="9126360"/>
+                            <a:ext cx="192240" cy="9126720"/>
                           </a:xfrm>
                           <a:prstGeom prst="rect">
                             <a:avLst/>
@@ -72,7 +72,7 @@
                         <wps:spPr>
                           <a:xfrm>
                             <a:off x="0" y="1467000"/>
-                            <a:ext cx="2195280" cy="550440"/>
+                            <a:ext cx="2196000" cy="550080"/>
                           </a:xfrm>
                           <a:prstGeom prst="homePlate">
                             <a:avLst>
@@ -138,8 +138,8 @@
                         <wpg:cNvGrpSpPr/>
                         <wpg:grpSpPr>
                           <a:xfrm>
-                            <a:off x="76320" y="4210560"/>
-                            <a:ext cx="2058120" cy="4910400"/>
+                            <a:off x="76320" y="4211280"/>
+                            <a:ext cx="2058840" cy="4910400"/>
                           </a:xfrm>
                         </wpg:grpSpPr>
                         <wpg:grpSp>
@@ -147,15 +147,15 @@
                           <wpg:grpSpPr>
                             <a:xfrm>
                               <a:off x="95040" y="0"/>
-                              <a:ext cx="1650240" cy="4910400"/>
+                              <a:ext cx="1650960" cy="4910400"/>
                             </a:xfrm>
                           </wpg:grpSpPr>
                           <wps:wsp>
                             <wps:cNvSpPr/>
                             <wps:spPr>
                               <a:xfrm>
-                                <a:off x="360000" y="3156120"/>
-                                <a:ext cx="304200" cy="1098000"/>
+                                <a:off x="360000" y="3156480"/>
+                                <a:ext cx="304200" cy="1097280"/>
                               </a:xfrm>
                               <a:custGeom>
                                 <a:avLst/>
@@ -216,8 +216,8 @@
                             <wps:cNvSpPr/>
                             <wps:spPr>
                               <a:xfrm>
-                                <a:off x="680760" y="4240080"/>
-                                <a:ext cx="289440" cy="670680"/>
+                                <a:off x="681480" y="4240440"/>
+                                <a:ext cx="289080" cy="669960"/>
                               </a:xfrm>
                               <a:custGeom>
                                 <a:avLst/>
@@ -282,7 +282,7 @@
                             <wps:spPr>
                               <a:xfrm>
                                 <a:off x="0" y="0"/>
-                                <a:ext cx="348480" cy="3177000"/>
+                                <a:ext cx="348120" cy="3177000"/>
                               </a:xfrm>
                               <a:custGeom>
                                 <a:avLst/>
@@ -477,8 +477,8 @@
                             <wps:cNvSpPr/>
                             <wps:spPr>
                               <a:xfrm>
-                                <a:off x="349920" y="3178440"/>
-                                <a:ext cx="384120" cy="1569600"/>
+                                <a:off x="349920" y="3178800"/>
+                                <a:ext cx="384120" cy="1569240"/>
                               </a:xfrm>
                               <a:custGeom>
                                 <a:avLst/>
@@ -569,8 +569,8 @@
                             <wps:cNvSpPr/>
                             <wps:spPr>
                               <a:xfrm>
-                                <a:off x="755640" y="4739040"/>
-                                <a:ext cx="81360" cy="170640"/>
+                                <a:off x="756360" y="4739760"/>
+                                <a:ext cx="80640" cy="170280"/>
                               </a:xfrm>
                               <a:custGeom>
                                 <a:avLst/>
@@ -619,8 +619,8 @@
                             <wps:cNvSpPr/>
                             <wps:spPr>
                               <a:xfrm>
-                                <a:off x="338040" y="3055680"/>
-                                <a:ext cx="36360" cy="231120"/>
+                                <a:off x="338040" y="3056400"/>
+                                <a:ext cx="35640" cy="230400"/>
                               </a:xfrm>
                               <a:custGeom>
                                 <a:avLst/>
@@ -672,7 +672,7 @@
                             <wps:cNvSpPr/>
                             <wps:spPr>
                               <a:xfrm>
-                                <a:off x="665640" y="2325960"/>
+                                <a:off x="666360" y="2325960"/>
                                 <a:ext cx="984960" cy="1912680"/>
                               </a:xfrm>
                               <a:custGeom>
@@ -800,8 +800,8 @@
                             <wps:cNvSpPr/>
                             <wps:spPr>
                               <a:xfrm>
-                                <a:off x="665640" y="4254480"/>
-                                <a:ext cx="88920" cy="483120"/>
+                                <a:off x="666360" y="4255200"/>
+                                <a:ext cx="88200" cy="482760"/>
                               </a:xfrm>
                               <a:custGeom>
                                 <a:avLst/>
@@ -871,8 +871,8 @@
                             <wps:cNvSpPr/>
                             <wps:spPr>
                               <a:xfrm>
-                                <a:off x="736200" y="4749120"/>
-                                <a:ext cx="76320" cy="161280"/>
+                                <a:off x="736560" y="4749840"/>
+                                <a:ext cx="75600" cy="160560"/>
                               </a:xfrm>
                               <a:custGeom>
                                 <a:avLst/>
@@ -918,8 +918,8 @@
                             <wps:cNvSpPr/>
                             <wps:spPr>
                               <a:xfrm>
-                                <a:off x="665640" y="4197600"/>
-                                <a:ext cx="16560" cy="103680"/>
+                                <a:off x="666360" y="4197960"/>
+                                <a:ext cx="15840" cy="102960"/>
                               </a:xfrm>
                               <a:custGeom>
                                 <a:avLst/>
@@ -971,8 +971,8 @@
                             <wps:cNvSpPr/>
                             <wps:spPr>
                               <a:xfrm>
-                                <a:off x="703800" y="4617360"/>
-                                <a:ext cx="111240" cy="293400"/>
+                                <a:off x="704160" y="4617720"/>
+                                <a:ext cx="110520" cy="292680"/>
                               </a:xfrm>
                               <a:custGeom>
                                 <a:avLst/>
@@ -1035,7 +1035,7 @@
                           <wpg:grpSpPr>
                             <a:xfrm>
                               <a:off x="0" y="968400"/>
-                              <a:ext cx="2058120" cy="3942000"/>
+                              <a:ext cx="2058840" cy="3942000"/>
                             </a:xfrm>
                           </wpg:grpSpPr>
                           <wps:wsp>
@@ -1108,8 +1108,8 @@
                             <wps:cNvSpPr/>
                             <wps:spPr>
                               <a:xfrm>
-                                <a:off x="583560" y="2917440"/>
-                                <a:ext cx="439920" cy="1024200"/>
+                                <a:off x="583920" y="2917800"/>
+                                <a:ext cx="439560" cy="1023480"/>
                               </a:xfrm>
                               <a:custGeom>
                                 <a:avLst/>
@@ -1178,7 +1178,7 @@
                             <wps:spPr>
                               <a:xfrm>
                                 <a:off x="0" y="847080"/>
-                                <a:ext cx="73800" cy="450360"/>
+                                <a:ext cx="73080" cy="449640"/>
                               </a:xfrm>
                               <a:custGeom>
                                 <a:avLst/>
@@ -1234,7 +1234,7 @@
                             <wps:cNvSpPr/>
                             <wps:spPr>
                               <a:xfrm>
-                                <a:off x="74880" y="1298160"/>
+                                <a:off x="74880" y="1297800"/>
                                 <a:ext cx="589320" cy="2397600"/>
                               </a:xfrm>
                               <a:custGeom>
@@ -1330,8 +1330,8 @@
                             <wps:cNvSpPr/>
                             <wps:spPr>
                               <a:xfrm>
-                                <a:off x="695160" y="3678480"/>
-                                <a:ext cx="122040" cy="263520"/>
+                                <a:off x="695880" y="3679200"/>
+                                <a:ext cx="121320" cy="262800"/>
                               </a:xfrm>
                               <a:custGeom>
                                 <a:avLst/>
@@ -1384,8 +1384,8 @@
                             <wps:cNvSpPr/>
                             <wps:spPr>
                               <a:xfrm>
-                                <a:off x="59400" y="1115280"/>
-                                <a:ext cx="54720" cy="353160"/>
+                                <a:off x="59400" y="1114920"/>
+                                <a:ext cx="54000" cy="352440"/>
                               </a:xfrm>
                               <a:custGeom>
                                 <a:avLst/>
@@ -1441,7 +1441,7 @@
                             <wps:cNvSpPr/>
                             <wps:spPr>
                               <a:xfrm>
-                                <a:off x="556920" y="0"/>
+                                <a:off x="557280" y="0"/>
                                 <a:ext cx="1501200" cy="2916000"/>
                               </a:xfrm>
                               <a:custGeom>
@@ -1573,8 +1573,8 @@
                             <wps:cNvSpPr/>
                             <wps:spPr>
                               <a:xfrm>
-                                <a:off x="556920" y="2946960"/>
-                                <a:ext cx="137160" cy="729720"/>
+                                <a:off x="557280" y="2947680"/>
+                                <a:ext cx="136440" cy="729000"/>
                               </a:xfrm>
                               <a:custGeom>
                                 <a:avLst/>
@@ -1648,8 +1648,8 @@
                             <wps:cNvSpPr/>
                             <wps:spPr>
                               <a:xfrm>
-                                <a:off x="665280" y="3697200"/>
-                                <a:ext cx="114480" cy="245160"/>
+                                <a:off x="666000" y="3697560"/>
+                                <a:ext cx="113760" cy="244440"/>
                               </a:xfrm>
                               <a:custGeom>
                                 <a:avLst/>
@@ -1699,8 +1699,8 @@
                             <wps:cNvSpPr/>
                             <wps:spPr>
                               <a:xfrm>
-                                <a:off x="556920" y="2854440"/>
-                                <a:ext cx="24840" cy="159480"/>
+                                <a:off x="557280" y="2854800"/>
+                                <a:ext cx="24120" cy="158760"/>
                               </a:xfrm>
                               <a:custGeom>
                                 <a:avLst/>
@@ -1756,8 +1756,8 @@
                             <wps:cNvSpPr/>
                             <wps:spPr>
                               <a:xfrm>
-                                <a:off x="613440" y="3492000"/>
-                                <a:ext cx="170280" cy="450360"/>
+                                <a:off x="613800" y="3492360"/>
+                                <a:ext cx="169560" cy="449640"/>
                               </a:xfrm>
                               <a:custGeom>
                                 <a:avLst/>
@@ -1834,8 +1834,8 @@
           </mc:Choice>
           <mc:Fallback>
             <w:pict>
-              <v:group id="shape_0" alt="Group 4" style="position:absolute;margin-left:23.8pt;margin-top:61.65pt;width:172.85pt;height:718.6pt" coordorigin="476,1233" coordsize="3457,14372">
-                <v:rect id="shape_0" fillcolor="#44546a" stroked="f" style="position:absolute;left:476;top:1233;width:303;height:14371;mso-position-horizontal-relative:page;mso-position-vertical:center;mso-position-vertical-relative:page">
+              <v:group id="shape_0" alt="Group 4" style="position:absolute;margin-left:23.8pt;margin-top:61.6pt;width:172.9pt;height:718.65pt" coordorigin="476,1232" coordsize="3458,14373">
+                <v:rect id="shape_0" fillcolor="#44546a" stroked="f" style="position:absolute;left:476;top:1232;width:302;height:14372;mso-position-horizontal-relative:page;mso-position-vertical:center;mso-position-vertical-relative:page">
                   <w10:wrap type="none"/>
                   <v:fill o:detectmouseclick="t" type="solid" color2="#bbab95"/>
                   <v:stroke color="#3465a4" weight="12600" joinstyle="miter" endcap="flat"/>
@@ -1855,7 +1855,7 @@
                     <v:h position="@2,0"/>
                   </v:handles>
                 </v:shapetype>
-                <v:shape id="shape_0" fillcolor="#4472c4" stroked="f" style="position:absolute;left:476;top:3543;width:3456;height:866;mso-position-horizontal-relative:page;mso-position-vertical:center;mso-position-vertical-relative:page" type="shapetype_15">
+                <v:shape id="shape_0" fillcolor="#4472c4" stroked="f" style="position:absolute;left:476;top:3542;width:3457;height:865;mso-position-horizontal-relative:page;mso-position-vertical:center;mso-position-vertical-relative:page" type="shapetype_15">
                   <v:textbox>
                     <w:txbxContent>
                       <w:p>
@@ -1893,9 +1893,9 @@
                   <v:fill o:detectmouseclick="t" type="solid" color2="#bb8d3b"/>
                   <v:stroke color="#3465a4" weight="12600" joinstyle="miter" endcap="flat"/>
                 </v:shape>
-                <v:group id="shape_0" style="position:absolute;left:596;top:7864;width:3241;height:7734">
-                  <v:group id="shape_0" style="position:absolute;left:746;top:7864;width:2599;height:7734"/>
-                  <v:group id="shape_0" style="position:absolute;left:596;top:9389;width:3241;height:6209"/>
+                <v:group id="shape_0" style="position:absolute;left:596;top:7864;width:3241;height:7733">
+                  <v:group id="shape_0" style="position:absolute;left:746;top:7864;width:2600;height:7733"/>
+                  <v:group id="shape_0" style="position:absolute;left:596;top:9389;width:3241;height:6208"/>
                 </v:group>
               </v:group>
             </w:pict>
@@ -1908,9 +1908,6 @@
         <w:pStyle w:val="Normal"/>
         <w:rPr/>
       </w:pPr>
-      <w:bookmarkStart w:id="0" w:name="_GoBack"/>
-      <w:bookmarkStart w:id="1" w:name="_GoBack"/>
-      <w:bookmarkEnd w:id="1"/>
       <w:r>
         <w:rPr/>
         <mc:AlternateContent>
@@ -1924,7 +1921,7 @@
                 <wp:positionV relativeFrom="paragraph">
                   <wp:posOffset>789305</wp:posOffset>
                 </wp:positionV>
-                <wp:extent cx="4401820" cy="7098030"/>
+                <wp:extent cx="4402455" cy="7098665"/>
                 <wp:effectExtent l="0" t="0" r="0" b="0"/>
                 <wp:wrapNone/>
                 <wp:docPr id="2" name="Text Box 34"/>
@@ -1935,7 +1932,7 @@
                       <wps:spPr>
                         <a:xfrm>
                           <a:off x="0" y="0"/>
-                          <a:ext cx="4401360" cy="7097400"/>
+                          <a:ext cx="4401720" cy="7098120"/>
                         </a:xfrm>
                         <a:prstGeom prst="rect">
                           <a:avLst/>
@@ -2218,26 +2215,6 @@
                             <w:pPr>
                               <w:pStyle w:val="NormalWeb"/>
                               <w:spacing w:beforeAutospacing="0" w:before="0" w:afterAutospacing="0" w:after="0"/>
-                              <w:rPr>
-                                <w:rFonts w:ascii="Arial" w:hAnsi="Arial" w:cs="Arial"/>
-                                <w:color w:val="A6A6A6" w:themeColor="background1" w:themeShade="a6"/>
-                                <w:sz w:val="28"/>
-                                <w:szCs w:val="28"/>
-                              </w:rPr>
-                            </w:pPr>
-                            <w:r>
-                              <w:rPr>
-                                <w:rFonts w:cs="Arial" w:ascii="Arial" w:hAnsi="Arial"/>
-                                <w:color w:val="A6A6A6" w:themeColor="background1" w:themeShade="a6"/>
-                                <w:sz w:val="28"/>
-                                <w:szCs w:val="28"/>
-                              </w:rPr>
-                            </w:r>
-                          </w:p>
-                          <w:p>
-                            <w:pPr>
-                              <w:pStyle w:val="NormalWeb"/>
-                              <w:spacing w:beforeAutospacing="0" w:before="0" w:afterAutospacing="0" w:after="0"/>
                               <w:rPr/>
                             </w:pPr>
                             <w:r>
@@ -2323,7 +2300,7 @@
           </mc:Choice>
           <mc:Fallback>
             <w:pict>
-              <v:rect id="shape_0" ID="Text Box 34" stroked="f" style="position:absolute;margin-left:152.65pt;margin-top:62.15pt;width:346.5pt;height:558.8pt" wp14:anchorId="7BAD3798">
+              <v:rect id="shape_0" ID="Text Box 34" stroked="f" style="position:absolute;margin-left:152.65pt;margin-top:62.15pt;width:346.55pt;height:558.85pt" wp14:anchorId="7BAD3798">
                 <w10:wrap type="square"/>
                 <v:fill o:detectmouseclick="t" on="false"/>
                 <v:stroke color="#3465a4" weight="6480" joinstyle="round" endcap="flat"/>
@@ -2588,26 +2565,6 @@
                       <w:pPr>
                         <w:pStyle w:val="NormalWeb"/>
                         <w:spacing w:beforeAutospacing="0" w:before="0" w:afterAutospacing="0" w:after="0"/>
-                        <w:rPr>
-                          <w:rFonts w:ascii="Arial" w:hAnsi="Arial" w:cs="Arial"/>
-                          <w:color w:val="A6A6A6" w:themeColor="background1" w:themeShade="a6"/>
-                          <w:sz w:val="28"/>
-                          <w:szCs w:val="28"/>
-                        </w:rPr>
-                      </w:pPr>
-                      <w:r>
-                        <w:rPr>
-                          <w:rFonts w:cs="Arial" w:ascii="Arial" w:hAnsi="Arial"/>
-                          <w:color w:val="A6A6A6" w:themeColor="background1" w:themeShade="a6"/>
-                          <w:sz w:val="28"/>
-                          <w:szCs w:val="28"/>
-                        </w:rPr>
-                      </w:r>
-                    </w:p>
-                    <w:p>
-                      <w:pPr>
-                        <w:pStyle w:val="NormalWeb"/>
-                        <w:spacing w:beforeAutospacing="0" w:before="0" w:afterAutospacing="0" w:after="0"/>
                         <w:rPr/>
                       </w:pPr>
                       <w:r>
@@ -2687,6 +2644,9 @@
           </mc:Fallback>
         </mc:AlternateContent>
       </w:r>
+      <w:bookmarkStart w:id="0" w:name="_GoBack"/>
+      <w:bookmarkStart w:id="1" w:name="_GoBack"/>
+      <w:bookmarkEnd w:id="1"/>
       <w:r>
         <w:br w:type="page"/>
       </w:r>
@@ -2697,7 +2657,7 @@
           <w:docPartGallery w:val="Table of Contents"/>
           <w:docPartUnique w:val="true"/>
         </w:docPartObj>
-        <w:id w:val="1566367083"/>
+        <w:id w:val="1957394151"/>
         <w:alias w:val="Title"/>
       </w:sdtPr>
       <w:sdtContent>
@@ -2727,9 +2687,19 @@
         <w:fldChar w:fldCharType="begin"/>
       </w:r>
       <w:r>
+        <w:rPr>
+          <w:webHidden/>
+          <w:rStyle w:val="IndexLink"/>
+          <w:vanish w:val="false"/>
+        </w:rPr>
         <w:instrText> TOC \z \o "1-3" \u \h</w:instrText>
       </w:r>
       <w:r>
+        <w:rPr>
+          <w:webHidden/>
+          <w:rStyle w:val="IndexLink"/>
+          <w:vanish w:val="false"/>
+        </w:rPr>
         <w:fldChar w:fldCharType="separate"/>
       </w:r>
       <w:hyperlink w:anchor="__RefHeading___Toc1542_1665309004">
@@ -2820,6 +2790,9 @@
         </w:r>
       </w:hyperlink>
       <w:r>
+        <w:rPr>
+          <w:rStyle w:val="IndexLink"/>
+        </w:rPr>
         <w:fldChar w:fldCharType="end"/>
       </w:r>
     </w:p>
@@ -2857,16 +2830,16 @@
         <w:pStyle w:val="Heading1"/>
         <w:rPr/>
       </w:pPr>
-      <w:bookmarkStart w:id="2" w:name="_Toc515835055"/>
-      <w:bookmarkStart w:id="3" w:name="__RefHeading___Toc1542_1665309004"/>
-      <w:bookmarkEnd w:id="3"/>
+      <w:bookmarkStart w:id="2" w:name="__RefHeading___Toc1542_1665309004"/>
+      <w:bookmarkStart w:id="3" w:name="_Toc515835055"/>
+      <w:bookmarkEnd w:id="2"/>
       <w:r>
         <w:rPr>
           <w:lang w:val="en-US"/>
         </w:rPr>
         <w:t>1</w:t>
       </w:r>
-      <w:bookmarkEnd w:id="2"/>
+      <w:bookmarkEnd w:id="3"/>
       <w:r>
         <w:rPr>
           <w:lang w:val="en-US"/>
@@ -2896,33 +2869,31 @@
         <w:rPr>
           <w:rFonts w:ascii="Calibri Light" w:hAnsi="Calibri Light"/>
         </w:rPr>
-        <w:t xml:space="preserve">Im Rahmen des Moduls „Produktion digitaler Medien“ an der Hochschule Emden-Leer, geleitet von Prof. Jens Bendig und Dipl. Ing. Björn Arp, sollen mehrere Gruppen der Größenordnung von bis </w:t>
-      </w:r>
+        <w:t>Im Rahmen des Moduls „Produktion digitaler Medien“ an der Hochschule Emden-Leer, geleitet von Prof. Jens Bendig und Dipl. Ing. Björn Arp, sollen mehrere Gruppen der Größenordnung von bis zu fünf Personen ein digitales Medium produzieren und zur Abgabe bereitstellen.</w:t>
+      </w:r>
+    </w:p>
+    <w:p>
+      <w:pPr>
+        <w:pStyle w:val="Normal"/>
+        <w:rPr/>
+      </w:pPr>
       <w:r>
         <w:rPr>
           <w:rFonts w:ascii="Calibri Light" w:hAnsi="Calibri Light"/>
         </w:rPr>
-        <w:t>zu</w:t>
+        <w:t xml:space="preserve">Welche Form jenes Medium erhalten soll, </w:t>
       </w:r>
       <w:r>
         <w:rPr>
           <w:rFonts w:ascii="Calibri Light" w:hAnsi="Calibri Light"/>
         </w:rPr>
-        <w:t xml:space="preserve"> fünf Personen ein digitales Medium produzieren und zur Abgabe bereitstellen.</w:t>
-      </w:r>
-    </w:p>
-    <w:p>
-      <w:pPr>
-        <w:pStyle w:val="Normal"/>
+        <w:t>ist</w:t>
+      </w:r>
+      <w:r>
         <w:rPr>
           <w:rFonts w:ascii="Calibri Light" w:hAnsi="Calibri Light"/>
         </w:rPr>
-      </w:pPr>
-      <w:r>
-        <w:rPr>
-          <w:rFonts w:ascii="Calibri Light" w:hAnsi="Calibri Light"/>
-        </w:rPr>
-        <w:t xml:space="preserve">Welche Form jenes Medium erhalten soll, sei den Gruppen allerdings selbst überlassen. </w:t>
+        <w:t xml:space="preserve"> den Gruppen allerdings selbst überlassen. </w:t>
       </w:r>
     </w:p>
     <w:p>
@@ -2992,7 +2963,7 @@
       <w:r>
         <w:rPr>
           <w:rFonts w:ascii="Calibri Light" w:hAnsi="Calibri Light"/>
-          <w:color w:val="000000"/>
+          <w:color w:val="CE181E"/>
         </w:rPr>
         <w:t>Das fertige Produkt soll ein Lokales Multiplayer Spiel des „Beat ‘em up“-Genres werden, welches von Titeln der Reihe „Super Smash Bros.“ inspiert ist.</w:t>
       </w:r>
@@ -3246,6 +3217,196 @@
       <w:r>
         <w:rPr/>
         <w:t>3. Aufwandsplanung</w:t>
+      </w:r>
+    </w:p>
+    <w:p>
+      <w:pPr>
+        <w:pStyle w:val="Normal"/>
+        <w:rPr/>
+      </w:pPr>
+      <w:r>
+        <w:rPr/>
+      </w:r>
+    </w:p>
+    <w:p>
+      <w:pPr>
+        <w:pStyle w:val="Normal"/>
+        <w:rPr/>
+      </w:pPr>
+      <w:r>
+        <w:rPr/>
+        <w:t>4. Bessere Überschrift</w:t>
+      </w:r>
+    </w:p>
+    <w:p>
+      <w:pPr>
+        <w:pStyle w:val="Normal"/>
+        <w:rPr/>
+      </w:pPr>
+      <w:r>
+        <w:rPr/>
+        <w:t>Programmierung</w:t>
+      </w:r>
+    </w:p>
+    <w:p>
+      <w:pPr>
+        <w:pStyle w:val="Normal"/>
+        <w:numPr>
+          <w:ilvl w:val="0"/>
+          <w:numId w:val="1"/>
+        </w:numPr>
+        <w:rPr/>
+      </w:pPr>
+      <w:r>
+        <w:rPr/>
+        <w:t>Timo Peters</w:t>
+      </w:r>
+    </w:p>
+    <w:p>
+      <w:pPr>
+        <w:pStyle w:val="Normal"/>
+        <w:numPr>
+          <w:ilvl w:val="0"/>
+          <w:numId w:val="1"/>
+        </w:numPr>
+        <w:rPr/>
+      </w:pPr>
+      <w:r>
+        <w:rPr/>
+        <w:t>Christian Dirks</w:t>
+      </w:r>
+    </w:p>
+    <w:p>
+      <w:pPr>
+        <w:pStyle w:val="Normal"/>
+        <w:numPr>
+          <w:ilvl w:val="0"/>
+          <w:numId w:val="1"/>
+        </w:numPr>
+        <w:rPr/>
+      </w:pPr>
+      <w:r>
+        <w:rPr/>
+        <w:t>Benjamin Schesler</w:t>
+      </w:r>
+    </w:p>
+    <w:p>
+      <w:pPr>
+        <w:pStyle w:val="Normal"/>
+        <w:rPr/>
+      </w:pPr>
+      <w:r>
+        <w:rPr/>
+        <w:t>Grafik/</w:t>
+      </w:r>
+      <w:r>
+        <w:rPr/>
+        <w:t>Level</w:t>
+      </w:r>
+      <w:r>
+        <w:rPr/>
+        <w:t>design/Mapping</w:t>
+      </w:r>
+    </w:p>
+    <w:p>
+      <w:pPr>
+        <w:pStyle w:val="Normal"/>
+        <w:numPr>
+          <w:ilvl w:val="0"/>
+          <w:numId w:val="2"/>
+        </w:numPr>
+        <w:rPr/>
+      </w:pPr>
+      <w:r>
+        <w:rPr/>
+        <w:t>Benedict Ertelt</w:t>
+      </w:r>
+    </w:p>
+    <w:p>
+      <w:pPr>
+        <w:pStyle w:val="Normal"/>
+        <w:rPr/>
+      </w:pPr>
+      <w:r>
+        <w:rPr/>
+        <w:t>Sound</w:t>
+      </w:r>
+    </w:p>
+    <w:p>
+      <w:pPr>
+        <w:pStyle w:val="Normal"/>
+        <w:numPr>
+          <w:ilvl w:val="0"/>
+          <w:numId w:val="3"/>
+        </w:numPr>
+        <w:rPr/>
+      </w:pPr>
+      <w:r>
+        <w:rPr/>
+        <w:t>Kim Yuan Kan</w:t>
+      </w:r>
+    </w:p>
+    <w:p>
+      <w:pPr>
+        <w:pStyle w:val="Normal"/>
+        <w:rPr/>
+      </w:pPr>
+      <w:r>
+        <w:rPr/>
+        <w:t>Animationen</w:t>
+      </w:r>
+    </w:p>
+    <w:p>
+      <w:pPr>
+        <w:pStyle w:val="Normal"/>
+        <w:numPr>
+          <w:ilvl w:val="0"/>
+          <w:numId w:val="4"/>
+        </w:numPr>
+        <w:rPr/>
+      </w:pPr>
+      <w:r>
+        <w:rPr/>
+        <w:t>Benedict Ertelt</w:t>
+      </w:r>
+    </w:p>
+    <w:p>
+      <w:pPr>
+        <w:pStyle w:val="Normal"/>
+        <w:numPr>
+          <w:ilvl w:val="0"/>
+          <w:numId w:val="4"/>
+        </w:numPr>
+        <w:rPr/>
+      </w:pPr>
+      <w:r>
+        <w:rPr/>
+        <w:t>Benjamin Schesler</w:t>
+      </w:r>
+    </w:p>
+    <w:p>
+      <w:pPr>
+        <w:pStyle w:val="Normal"/>
+        <w:rPr/>
+      </w:pPr>
+      <w:r>
+        <w:rPr/>
+        <w:t>Dokumentation</w:t>
+      </w:r>
+    </w:p>
+    <w:p>
+      <w:pPr>
+        <w:pStyle w:val="Normal"/>
+        <w:numPr>
+          <w:ilvl w:val="0"/>
+          <w:numId w:val="5"/>
+        </w:numPr>
+        <w:spacing w:before="0" w:after="120"/>
+        <w:rPr/>
+      </w:pPr>
+      <w:r>
+        <w:rPr/>
+        <w:t>Kim Yuan Kan</w:t>
       </w:r>
     </w:p>
     <w:sectPr>
@@ -3257,7 +3418,7 @@
       <w:formProt w:val="false"/>
       <w:titlePg/>
       <w:textDirection w:val="lrTb"/>
-      <w:docGrid w:type="default" w:linePitch="360" w:charSpace="4294961151"/>
+      <w:docGrid w:type="default" w:linePitch="360" w:charSpace="0"/>
     </w:sectPr>
   </w:body>
 </w:document>
@@ -3271,7 +3432,7 @@
         <w:docPartGallery w:val="Page Numbers (Bottom of Page)"/>
         <w:docPartUnique w:val="true"/>
       </w:docPartObj>
-      <w:id w:val="1218912751"/>
+      <w:id w:val="2124353683"/>
     </w:sdtPr>
     <w:sdtContent>
       <w:p>
@@ -3285,15 +3446,19 @@
           <w:fldChar w:fldCharType="begin"/>
         </w:r>
         <w:r>
+          <w:rPr/>
           <w:instrText> PAGE </w:instrText>
         </w:r>
         <w:r>
+          <w:rPr/>
           <w:fldChar w:fldCharType="separate"/>
         </w:r>
         <w:r>
+          <w:rPr/>
           <w:t>4</w:t>
         </w:r>
         <w:r>
+          <w:rPr/>
           <w:fldChar w:fldCharType="end"/>
         </w:r>
       </w:p>
@@ -3313,6 +3478,851 @@
     </w:r>
   </w:p>
 </w:ftr>
+</file>
+
+<file path=word/numbering.xml><?xml version="1.0" encoding="utf-8"?>
+<w:numbering xmlns:w="http://schemas.openxmlformats.org/wordprocessingml/2006/main" xmlns:o="urn:schemas-microsoft-com:office:office" xmlns:r="http://schemas.openxmlformats.org/officeDocument/2006/relationships" xmlns:v="urn:schemas-microsoft-com:vml">
+  <w:abstractNum w:abstractNumId="1">
+    <w:lvl w:ilvl="0">
+      <w:start w:val="1"/>
+      <w:numFmt w:val="bullet"/>
+      <w:lvlText w:val=""/>
+      <w:lvlJc w:val="left"/>
+      <w:pPr>
+        <w:tabs>
+          <w:tab w:val="num" w:pos="720"/>
+        </w:tabs>
+        <w:ind w:left="720" w:hanging="360"/>
+      </w:pPr>
+      <w:rPr>
+        <w:rFonts w:ascii="Symbol" w:hAnsi="Symbol" w:cs="Symbol" w:hint="default"/>
+        <w:rFonts w:cs="OpenSymbol"/>
+      </w:rPr>
+    </w:lvl>
+    <w:lvl w:ilvl="1">
+      <w:start w:val="1"/>
+      <w:numFmt w:val="bullet"/>
+      <w:lvlText w:val="◦"/>
+      <w:lvlJc w:val="left"/>
+      <w:pPr>
+        <w:tabs>
+          <w:tab w:val="num" w:pos="1080"/>
+        </w:tabs>
+        <w:ind w:left="1080" w:hanging="360"/>
+      </w:pPr>
+      <w:rPr>
+        <w:rFonts w:ascii="OpenSymbol" w:hAnsi="OpenSymbol" w:cs="OpenSymbol" w:hint="default"/>
+        <w:rFonts w:cs="OpenSymbol"/>
+      </w:rPr>
+    </w:lvl>
+    <w:lvl w:ilvl="2">
+      <w:start w:val="1"/>
+      <w:numFmt w:val="bullet"/>
+      <w:lvlText w:val="▪"/>
+      <w:lvlJc w:val="left"/>
+      <w:pPr>
+        <w:tabs>
+          <w:tab w:val="num" w:pos="1440"/>
+        </w:tabs>
+        <w:ind w:left="1440" w:hanging="360"/>
+      </w:pPr>
+      <w:rPr>
+        <w:rFonts w:ascii="OpenSymbol" w:hAnsi="OpenSymbol" w:cs="OpenSymbol" w:hint="default"/>
+        <w:rFonts w:cs="OpenSymbol"/>
+      </w:rPr>
+    </w:lvl>
+    <w:lvl w:ilvl="3">
+      <w:start w:val="1"/>
+      <w:numFmt w:val="bullet"/>
+      <w:lvlText w:val=""/>
+      <w:lvlJc w:val="left"/>
+      <w:pPr>
+        <w:tabs>
+          <w:tab w:val="num" w:pos="1800"/>
+        </w:tabs>
+        <w:ind w:left="1800" w:hanging="360"/>
+      </w:pPr>
+      <w:rPr>
+        <w:rFonts w:ascii="Symbol" w:hAnsi="Symbol" w:cs="Symbol" w:hint="default"/>
+        <w:rFonts w:cs="OpenSymbol"/>
+      </w:rPr>
+    </w:lvl>
+    <w:lvl w:ilvl="4">
+      <w:start w:val="1"/>
+      <w:numFmt w:val="bullet"/>
+      <w:lvlText w:val="◦"/>
+      <w:lvlJc w:val="left"/>
+      <w:pPr>
+        <w:tabs>
+          <w:tab w:val="num" w:pos="2160"/>
+        </w:tabs>
+        <w:ind w:left="2160" w:hanging="360"/>
+      </w:pPr>
+      <w:rPr>
+        <w:rFonts w:ascii="OpenSymbol" w:hAnsi="OpenSymbol" w:cs="OpenSymbol" w:hint="default"/>
+        <w:rFonts w:cs="OpenSymbol"/>
+      </w:rPr>
+    </w:lvl>
+    <w:lvl w:ilvl="5">
+      <w:start w:val="1"/>
+      <w:numFmt w:val="bullet"/>
+      <w:lvlText w:val="▪"/>
+      <w:lvlJc w:val="left"/>
+      <w:pPr>
+        <w:tabs>
+          <w:tab w:val="num" w:pos="2520"/>
+        </w:tabs>
+        <w:ind w:left="2520" w:hanging="360"/>
+      </w:pPr>
+      <w:rPr>
+        <w:rFonts w:ascii="OpenSymbol" w:hAnsi="OpenSymbol" w:cs="OpenSymbol" w:hint="default"/>
+        <w:rFonts w:cs="OpenSymbol"/>
+      </w:rPr>
+    </w:lvl>
+    <w:lvl w:ilvl="6">
+      <w:start w:val="1"/>
+      <w:numFmt w:val="bullet"/>
+      <w:lvlText w:val=""/>
+      <w:lvlJc w:val="left"/>
+      <w:pPr>
+        <w:tabs>
+          <w:tab w:val="num" w:pos="2880"/>
+        </w:tabs>
+        <w:ind w:left="2880" w:hanging="360"/>
+      </w:pPr>
+      <w:rPr>
+        <w:rFonts w:ascii="Symbol" w:hAnsi="Symbol" w:cs="Symbol" w:hint="default"/>
+        <w:rFonts w:cs="OpenSymbol"/>
+      </w:rPr>
+    </w:lvl>
+    <w:lvl w:ilvl="7">
+      <w:start w:val="1"/>
+      <w:numFmt w:val="bullet"/>
+      <w:lvlText w:val="◦"/>
+      <w:lvlJc w:val="left"/>
+      <w:pPr>
+        <w:tabs>
+          <w:tab w:val="num" w:pos="3240"/>
+        </w:tabs>
+        <w:ind w:left="3240" w:hanging="360"/>
+      </w:pPr>
+      <w:rPr>
+        <w:rFonts w:ascii="OpenSymbol" w:hAnsi="OpenSymbol" w:cs="OpenSymbol" w:hint="default"/>
+        <w:rFonts w:cs="OpenSymbol"/>
+      </w:rPr>
+    </w:lvl>
+    <w:lvl w:ilvl="8">
+      <w:start w:val="1"/>
+      <w:numFmt w:val="bullet"/>
+      <w:lvlText w:val="▪"/>
+      <w:lvlJc w:val="left"/>
+      <w:pPr>
+        <w:tabs>
+          <w:tab w:val="num" w:pos="3600"/>
+        </w:tabs>
+        <w:ind w:left="3600" w:hanging="360"/>
+      </w:pPr>
+      <w:rPr>
+        <w:rFonts w:ascii="OpenSymbol" w:hAnsi="OpenSymbol" w:cs="OpenSymbol" w:hint="default"/>
+        <w:rFonts w:cs="OpenSymbol"/>
+      </w:rPr>
+    </w:lvl>
+  </w:abstractNum>
+  <w:abstractNum w:abstractNumId="2">
+    <w:lvl w:ilvl="0">
+      <w:start w:val="1"/>
+      <w:numFmt w:val="bullet"/>
+      <w:lvlText w:val=""/>
+      <w:lvlJc w:val="left"/>
+      <w:pPr>
+        <w:tabs>
+          <w:tab w:val="num" w:pos="720"/>
+        </w:tabs>
+        <w:ind w:left="720" w:hanging="360"/>
+      </w:pPr>
+      <w:rPr>
+        <w:rFonts w:ascii="Symbol" w:hAnsi="Symbol" w:cs="Symbol" w:hint="default"/>
+        <w:rFonts w:cs="OpenSymbol"/>
+      </w:rPr>
+    </w:lvl>
+    <w:lvl w:ilvl="1">
+      <w:start w:val="1"/>
+      <w:numFmt w:val="bullet"/>
+      <w:lvlText w:val="◦"/>
+      <w:lvlJc w:val="left"/>
+      <w:pPr>
+        <w:tabs>
+          <w:tab w:val="num" w:pos="1080"/>
+        </w:tabs>
+        <w:ind w:left="1080" w:hanging="360"/>
+      </w:pPr>
+      <w:rPr>
+        <w:rFonts w:ascii="OpenSymbol" w:hAnsi="OpenSymbol" w:cs="OpenSymbol" w:hint="default"/>
+        <w:rFonts w:cs="OpenSymbol"/>
+      </w:rPr>
+    </w:lvl>
+    <w:lvl w:ilvl="2">
+      <w:start w:val="1"/>
+      <w:numFmt w:val="bullet"/>
+      <w:lvlText w:val="▪"/>
+      <w:lvlJc w:val="left"/>
+      <w:pPr>
+        <w:tabs>
+          <w:tab w:val="num" w:pos="1440"/>
+        </w:tabs>
+        <w:ind w:left="1440" w:hanging="360"/>
+      </w:pPr>
+      <w:rPr>
+        <w:rFonts w:ascii="OpenSymbol" w:hAnsi="OpenSymbol" w:cs="OpenSymbol" w:hint="default"/>
+        <w:rFonts w:cs="OpenSymbol"/>
+      </w:rPr>
+    </w:lvl>
+    <w:lvl w:ilvl="3">
+      <w:start w:val="1"/>
+      <w:numFmt w:val="bullet"/>
+      <w:lvlText w:val=""/>
+      <w:lvlJc w:val="left"/>
+      <w:pPr>
+        <w:tabs>
+          <w:tab w:val="num" w:pos="1800"/>
+        </w:tabs>
+        <w:ind w:left="1800" w:hanging="360"/>
+      </w:pPr>
+      <w:rPr>
+        <w:rFonts w:ascii="Symbol" w:hAnsi="Symbol" w:cs="Symbol" w:hint="default"/>
+        <w:rFonts w:cs="OpenSymbol"/>
+      </w:rPr>
+    </w:lvl>
+    <w:lvl w:ilvl="4">
+      <w:start w:val="1"/>
+      <w:numFmt w:val="bullet"/>
+      <w:lvlText w:val="◦"/>
+      <w:lvlJc w:val="left"/>
+      <w:pPr>
+        <w:tabs>
+          <w:tab w:val="num" w:pos="2160"/>
+        </w:tabs>
+        <w:ind w:left="2160" w:hanging="360"/>
+      </w:pPr>
+      <w:rPr>
+        <w:rFonts w:ascii="OpenSymbol" w:hAnsi="OpenSymbol" w:cs="OpenSymbol" w:hint="default"/>
+        <w:rFonts w:cs="OpenSymbol"/>
+      </w:rPr>
+    </w:lvl>
+    <w:lvl w:ilvl="5">
+      <w:start w:val="1"/>
+      <w:numFmt w:val="bullet"/>
+      <w:lvlText w:val="▪"/>
+      <w:lvlJc w:val="left"/>
+      <w:pPr>
+        <w:tabs>
+          <w:tab w:val="num" w:pos="2520"/>
+        </w:tabs>
+        <w:ind w:left="2520" w:hanging="360"/>
+      </w:pPr>
+      <w:rPr>
+        <w:rFonts w:ascii="OpenSymbol" w:hAnsi="OpenSymbol" w:cs="OpenSymbol" w:hint="default"/>
+        <w:rFonts w:cs="OpenSymbol"/>
+      </w:rPr>
+    </w:lvl>
+    <w:lvl w:ilvl="6">
+      <w:start w:val="1"/>
+      <w:numFmt w:val="bullet"/>
+      <w:lvlText w:val=""/>
+      <w:lvlJc w:val="left"/>
+      <w:pPr>
+        <w:tabs>
+          <w:tab w:val="num" w:pos="2880"/>
+        </w:tabs>
+        <w:ind w:left="2880" w:hanging="360"/>
+      </w:pPr>
+      <w:rPr>
+        <w:rFonts w:ascii="Symbol" w:hAnsi="Symbol" w:cs="Symbol" w:hint="default"/>
+        <w:rFonts w:cs="OpenSymbol"/>
+      </w:rPr>
+    </w:lvl>
+    <w:lvl w:ilvl="7">
+      <w:start w:val="1"/>
+      <w:numFmt w:val="bullet"/>
+      <w:lvlText w:val="◦"/>
+      <w:lvlJc w:val="left"/>
+      <w:pPr>
+        <w:tabs>
+          <w:tab w:val="num" w:pos="3240"/>
+        </w:tabs>
+        <w:ind w:left="3240" w:hanging="360"/>
+      </w:pPr>
+      <w:rPr>
+        <w:rFonts w:ascii="OpenSymbol" w:hAnsi="OpenSymbol" w:cs="OpenSymbol" w:hint="default"/>
+        <w:rFonts w:cs="OpenSymbol"/>
+      </w:rPr>
+    </w:lvl>
+    <w:lvl w:ilvl="8">
+      <w:start w:val="1"/>
+      <w:numFmt w:val="bullet"/>
+      <w:lvlText w:val="▪"/>
+      <w:lvlJc w:val="left"/>
+      <w:pPr>
+        <w:tabs>
+          <w:tab w:val="num" w:pos="3600"/>
+        </w:tabs>
+        <w:ind w:left="3600" w:hanging="360"/>
+      </w:pPr>
+      <w:rPr>
+        <w:rFonts w:ascii="OpenSymbol" w:hAnsi="OpenSymbol" w:cs="OpenSymbol" w:hint="default"/>
+        <w:rFonts w:cs="OpenSymbol"/>
+      </w:rPr>
+    </w:lvl>
+  </w:abstractNum>
+  <w:abstractNum w:abstractNumId="3">
+    <w:lvl w:ilvl="0">
+      <w:start w:val="1"/>
+      <w:numFmt w:val="bullet"/>
+      <w:lvlText w:val=""/>
+      <w:lvlJc w:val="left"/>
+      <w:pPr>
+        <w:tabs>
+          <w:tab w:val="num" w:pos="720"/>
+        </w:tabs>
+        <w:ind w:left="720" w:hanging="360"/>
+      </w:pPr>
+      <w:rPr>
+        <w:rFonts w:ascii="Symbol" w:hAnsi="Symbol" w:cs="Symbol" w:hint="default"/>
+        <w:rFonts w:cs="OpenSymbol"/>
+      </w:rPr>
+    </w:lvl>
+    <w:lvl w:ilvl="1">
+      <w:start w:val="1"/>
+      <w:numFmt w:val="bullet"/>
+      <w:lvlText w:val="◦"/>
+      <w:lvlJc w:val="left"/>
+      <w:pPr>
+        <w:tabs>
+          <w:tab w:val="num" w:pos="1080"/>
+        </w:tabs>
+        <w:ind w:left="1080" w:hanging="360"/>
+      </w:pPr>
+      <w:rPr>
+        <w:rFonts w:ascii="OpenSymbol" w:hAnsi="OpenSymbol" w:cs="OpenSymbol" w:hint="default"/>
+        <w:rFonts w:cs="OpenSymbol"/>
+      </w:rPr>
+    </w:lvl>
+    <w:lvl w:ilvl="2">
+      <w:start w:val="1"/>
+      <w:numFmt w:val="bullet"/>
+      <w:lvlText w:val="▪"/>
+      <w:lvlJc w:val="left"/>
+      <w:pPr>
+        <w:tabs>
+          <w:tab w:val="num" w:pos="1440"/>
+        </w:tabs>
+        <w:ind w:left="1440" w:hanging="360"/>
+      </w:pPr>
+      <w:rPr>
+        <w:rFonts w:ascii="OpenSymbol" w:hAnsi="OpenSymbol" w:cs="OpenSymbol" w:hint="default"/>
+        <w:rFonts w:cs="OpenSymbol"/>
+      </w:rPr>
+    </w:lvl>
+    <w:lvl w:ilvl="3">
+      <w:start w:val="1"/>
+      <w:numFmt w:val="bullet"/>
+      <w:lvlText w:val=""/>
+      <w:lvlJc w:val="left"/>
+      <w:pPr>
+        <w:tabs>
+          <w:tab w:val="num" w:pos="1800"/>
+        </w:tabs>
+        <w:ind w:left="1800" w:hanging="360"/>
+      </w:pPr>
+      <w:rPr>
+        <w:rFonts w:ascii="Symbol" w:hAnsi="Symbol" w:cs="Symbol" w:hint="default"/>
+        <w:rFonts w:cs="OpenSymbol"/>
+      </w:rPr>
+    </w:lvl>
+    <w:lvl w:ilvl="4">
+      <w:start w:val="1"/>
+      <w:numFmt w:val="bullet"/>
+      <w:lvlText w:val="◦"/>
+      <w:lvlJc w:val="left"/>
+      <w:pPr>
+        <w:tabs>
+          <w:tab w:val="num" w:pos="2160"/>
+        </w:tabs>
+        <w:ind w:left="2160" w:hanging="360"/>
+      </w:pPr>
+      <w:rPr>
+        <w:rFonts w:ascii="OpenSymbol" w:hAnsi="OpenSymbol" w:cs="OpenSymbol" w:hint="default"/>
+        <w:rFonts w:cs="OpenSymbol"/>
+      </w:rPr>
+    </w:lvl>
+    <w:lvl w:ilvl="5">
+      <w:start w:val="1"/>
+      <w:numFmt w:val="bullet"/>
+      <w:lvlText w:val="▪"/>
+      <w:lvlJc w:val="left"/>
+      <w:pPr>
+        <w:tabs>
+          <w:tab w:val="num" w:pos="2520"/>
+        </w:tabs>
+        <w:ind w:left="2520" w:hanging="360"/>
+      </w:pPr>
+      <w:rPr>
+        <w:rFonts w:ascii="OpenSymbol" w:hAnsi="OpenSymbol" w:cs="OpenSymbol" w:hint="default"/>
+        <w:rFonts w:cs="OpenSymbol"/>
+      </w:rPr>
+    </w:lvl>
+    <w:lvl w:ilvl="6">
+      <w:start w:val="1"/>
+      <w:numFmt w:val="bullet"/>
+      <w:lvlText w:val=""/>
+      <w:lvlJc w:val="left"/>
+      <w:pPr>
+        <w:tabs>
+          <w:tab w:val="num" w:pos="2880"/>
+        </w:tabs>
+        <w:ind w:left="2880" w:hanging="360"/>
+      </w:pPr>
+      <w:rPr>
+        <w:rFonts w:ascii="Symbol" w:hAnsi="Symbol" w:cs="Symbol" w:hint="default"/>
+        <w:rFonts w:cs="OpenSymbol"/>
+      </w:rPr>
+    </w:lvl>
+    <w:lvl w:ilvl="7">
+      <w:start w:val="1"/>
+      <w:numFmt w:val="bullet"/>
+      <w:lvlText w:val="◦"/>
+      <w:lvlJc w:val="left"/>
+      <w:pPr>
+        <w:tabs>
+          <w:tab w:val="num" w:pos="3240"/>
+        </w:tabs>
+        <w:ind w:left="3240" w:hanging="360"/>
+      </w:pPr>
+      <w:rPr>
+        <w:rFonts w:ascii="OpenSymbol" w:hAnsi="OpenSymbol" w:cs="OpenSymbol" w:hint="default"/>
+        <w:rFonts w:cs="OpenSymbol"/>
+      </w:rPr>
+    </w:lvl>
+    <w:lvl w:ilvl="8">
+      <w:start w:val="1"/>
+      <w:numFmt w:val="bullet"/>
+      <w:lvlText w:val="▪"/>
+      <w:lvlJc w:val="left"/>
+      <w:pPr>
+        <w:tabs>
+          <w:tab w:val="num" w:pos="3600"/>
+        </w:tabs>
+        <w:ind w:left="3600" w:hanging="360"/>
+      </w:pPr>
+      <w:rPr>
+        <w:rFonts w:ascii="OpenSymbol" w:hAnsi="OpenSymbol" w:cs="OpenSymbol" w:hint="default"/>
+        <w:rFonts w:cs="OpenSymbol"/>
+      </w:rPr>
+    </w:lvl>
+  </w:abstractNum>
+  <w:abstractNum w:abstractNumId="4">
+    <w:lvl w:ilvl="0">
+      <w:start w:val="1"/>
+      <w:numFmt w:val="bullet"/>
+      <w:lvlText w:val=""/>
+      <w:lvlJc w:val="left"/>
+      <w:pPr>
+        <w:tabs>
+          <w:tab w:val="num" w:pos="720"/>
+        </w:tabs>
+        <w:ind w:left="720" w:hanging="360"/>
+      </w:pPr>
+      <w:rPr>
+        <w:rFonts w:ascii="Symbol" w:hAnsi="Symbol" w:cs="Symbol" w:hint="default"/>
+        <w:rFonts w:cs="OpenSymbol"/>
+      </w:rPr>
+    </w:lvl>
+    <w:lvl w:ilvl="1">
+      <w:start w:val="1"/>
+      <w:numFmt w:val="bullet"/>
+      <w:lvlText w:val="◦"/>
+      <w:lvlJc w:val="left"/>
+      <w:pPr>
+        <w:tabs>
+          <w:tab w:val="num" w:pos="1080"/>
+        </w:tabs>
+        <w:ind w:left="1080" w:hanging="360"/>
+      </w:pPr>
+      <w:rPr>
+        <w:rFonts w:ascii="OpenSymbol" w:hAnsi="OpenSymbol" w:cs="OpenSymbol" w:hint="default"/>
+        <w:rFonts w:cs="OpenSymbol"/>
+      </w:rPr>
+    </w:lvl>
+    <w:lvl w:ilvl="2">
+      <w:start w:val="1"/>
+      <w:numFmt w:val="bullet"/>
+      <w:lvlText w:val="▪"/>
+      <w:lvlJc w:val="left"/>
+      <w:pPr>
+        <w:tabs>
+          <w:tab w:val="num" w:pos="1440"/>
+        </w:tabs>
+        <w:ind w:left="1440" w:hanging="360"/>
+      </w:pPr>
+      <w:rPr>
+        <w:rFonts w:ascii="OpenSymbol" w:hAnsi="OpenSymbol" w:cs="OpenSymbol" w:hint="default"/>
+        <w:rFonts w:cs="OpenSymbol"/>
+      </w:rPr>
+    </w:lvl>
+    <w:lvl w:ilvl="3">
+      <w:start w:val="1"/>
+      <w:numFmt w:val="bullet"/>
+      <w:lvlText w:val=""/>
+      <w:lvlJc w:val="left"/>
+      <w:pPr>
+        <w:tabs>
+          <w:tab w:val="num" w:pos="1800"/>
+        </w:tabs>
+        <w:ind w:left="1800" w:hanging="360"/>
+      </w:pPr>
+      <w:rPr>
+        <w:rFonts w:ascii="Symbol" w:hAnsi="Symbol" w:cs="Symbol" w:hint="default"/>
+        <w:rFonts w:cs="OpenSymbol"/>
+      </w:rPr>
+    </w:lvl>
+    <w:lvl w:ilvl="4">
+      <w:start w:val="1"/>
+      <w:numFmt w:val="bullet"/>
+      <w:lvlText w:val="◦"/>
+      <w:lvlJc w:val="left"/>
+      <w:pPr>
+        <w:tabs>
+          <w:tab w:val="num" w:pos="2160"/>
+        </w:tabs>
+        <w:ind w:left="2160" w:hanging="360"/>
+      </w:pPr>
+      <w:rPr>
+        <w:rFonts w:ascii="OpenSymbol" w:hAnsi="OpenSymbol" w:cs="OpenSymbol" w:hint="default"/>
+        <w:rFonts w:cs="OpenSymbol"/>
+      </w:rPr>
+    </w:lvl>
+    <w:lvl w:ilvl="5">
+      <w:start w:val="1"/>
+      <w:numFmt w:val="bullet"/>
+      <w:lvlText w:val="▪"/>
+      <w:lvlJc w:val="left"/>
+      <w:pPr>
+        <w:tabs>
+          <w:tab w:val="num" w:pos="2520"/>
+        </w:tabs>
+        <w:ind w:left="2520" w:hanging="360"/>
+      </w:pPr>
+      <w:rPr>
+        <w:rFonts w:ascii="OpenSymbol" w:hAnsi="OpenSymbol" w:cs="OpenSymbol" w:hint="default"/>
+        <w:rFonts w:cs="OpenSymbol"/>
+      </w:rPr>
+    </w:lvl>
+    <w:lvl w:ilvl="6">
+      <w:start w:val="1"/>
+      <w:numFmt w:val="bullet"/>
+      <w:lvlText w:val=""/>
+      <w:lvlJc w:val="left"/>
+      <w:pPr>
+        <w:tabs>
+          <w:tab w:val="num" w:pos="2880"/>
+        </w:tabs>
+        <w:ind w:left="2880" w:hanging="360"/>
+      </w:pPr>
+      <w:rPr>
+        <w:rFonts w:ascii="Symbol" w:hAnsi="Symbol" w:cs="Symbol" w:hint="default"/>
+        <w:rFonts w:cs="OpenSymbol"/>
+      </w:rPr>
+    </w:lvl>
+    <w:lvl w:ilvl="7">
+      <w:start w:val="1"/>
+      <w:numFmt w:val="bullet"/>
+      <w:lvlText w:val="◦"/>
+      <w:lvlJc w:val="left"/>
+      <w:pPr>
+        <w:tabs>
+          <w:tab w:val="num" w:pos="3240"/>
+        </w:tabs>
+        <w:ind w:left="3240" w:hanging="360"/>
+      </w:pPr>
+      <w:rPr>
+        <w:rFonts w:ascii="OpenSymbol" w:hAnsi="OpenSymbol" w:cs="OpenSymbol" w:hint="default"/>
+        <w:rFonts w:cs="OpenSymbol"/>
+      </w:rPr>
+    </w:lvl>
+    <w:lvl w:ilvl="8">
+      <w:start w:val="1"/>
+      <w:numFmt w:val="bullet"/>
+      <w:lvlText w:val="▪"/>
+      <w:lvlJc w:val="left"/>
+      <w:pPr>
+        <w:tabs>
+          <w:tab w:val="num" w:pos="3600"/>
+        </w:tabs>
+        <w:ind w:left="3600" w:hanging="360"/>
+      </w:pPr>
+      <w:rPr>
+        <w:rFonts w:ascii="OpenSymbol" w:hAnsi="OpenSymbol" w:cs="OpenSymbol" w:hint="default"/>
+        <w:rFonts w:cs="OpenSymbol"/>
+      </w:rPr>
+    </w:lvl>
+  </w:abstractNum>
+  <w:abstractNum w:abstractNumId="5">
+    <w:lvl w:ilvl="0">
+      <w:start w:val="1"/>
+      <w:numFmt w:val="bullet"/>
+      <w:lvlText w:val=""/>
+      <w:lvlJc w:val="left"/>
+      <w:pPr>
+        <w:tabs>
+          <w:tab w:val="num" w:pos="720"/>
+        </w:tabs>
+        <w:ind w:left="720" w:hanging="360"/>
+      </w:pPr>
+      <w:rPr>
+        <w:rFonts w:ascii="Symbol" w:hAnsi="Symbol" w:cs="Symbol" w:hint="default"/>
+        <w:rFonts w:cs="OpenSymbol"/>
+      </w:rPr>
+    </w:lvl>
+    <w:lvl w:ilvl="1">
+      <w:start w:val="1"/>
+      <w:numFmt w:val="bullet"/>
+      <w:lvlText w:val="◦"/>
+      <w:lvlJc w:val="left"/>
+      <w:pPr>
+        <w:tabs>
+          <w:tab w:val="num" w:pos="1080"/>
+        </w:tabs>
+        <w:ind w:left="1080" w:hanging="360"/>
+      </w:pPr>
+      <w:rPr>
+        <w:rFonts w:ascii="OpenSymbol" w:hAnsi="OpenSymbol" w:cs="OpenSymbol" w:hint="default"/>
+        <w:rFonts w:cs="OpenSymbol"/>
+      </w:rPr>
+    </w:lvl>
+    <w:lvl w:ilvl="2">
+      <w:start w:val="1"/>
+      <w:numFmt w:val="bullet"/>
+      <w:lvlText w:val="▪"/>
+      <w:lvlJc w:val="left"/>
+      <w:pPr>
+        <w:tabs>
+          <w:tab w:val="num" w:pos="1440"/>
+        </w:tabs>
+        <w:ind w:left="1440" w:hanging="360"/>
+      </w:pPr>
+      <w:rPr>
+        <w:rFonts w:ascii="OpenSymbol" w:hAnsi="OpenSymbol" w:cs="OpenSymbol" w:hint="default"/>
+        <w:rFonts w:cs="OpenSymbol"/>
+      </w:rPr>
+    </w:lvl>
+    <w:lvl w:ilvl="3">
+      <w:start w:val="1"/>
+      <w:numFmt w:val="bullet"/>
+      <w:lvlText w:val=""/>
+      <w:lvlJc w:val="left"/>
+      <w:pPr>
+        <w:tabs>
+          <w:tab w:val="num" w:pos="1800"/>
+        </w:tabs>
+        <w:ind w:left="1800" w:hanging="360"/>
+      </w:pPr>
+      <w:rPr>
+        <w:rFonts w:ascii="Symbol" w:hAnsi="Symbol" w:cs="Symbol" w:hint="default"/>
+        <w:rFonts w:cs="OpenSymbol"/>
+      </w:rPr>
+    </w:lvl>
+    <w:lvl w:ilvl="4">
+      <w:start w:val="1"/>
+      <w:numFmt w:val="bullet"/>
+      <w:lvlText w:val="◦"/>
+      <w:lvlJc w:val="left"/>
+      <w:pPr>
+        <w:tabs>
+          <w:tab w:val="num" w:pos="2160"/>
+        </w:tabs>
+        <w:ind w:left="2160" w:hanging="360"/>
+      </w:pPr>
+      <w:rPr>
+        <w:rFonts w:ascii="OpenSymbol" w:hAnsi="OpenSymbol" w:cs="OpenSymbol" w:hint="default"/>
+        <w:rFonts w:cs="OpenSymbol"/>
+      </w:rPr>
+    </w:lvl>
+    <w:lvl w:ilvl="5">
+      <w:start w:val="1"/>
+      <w:numFmt w:val="bullet"/>
+      <w:lvlText w:val="▪"/>
+      <w:lvlJc w:val="left"/>
+      <w:pPr>
+        <w:tabs>
+          <w:tab w:val="num" w:pos="2520"/>
+        </w:tabs>
+        <w:ind w:left="2520" w:hanging="360"/>
+      </w:pPr>
+      <w:rPr>
+        <w:rFonts w:ascii="OpenSymbol" w:hAnsi="OpenSymbol" w:cs="OpenSymbol" w:hint="default"/>
+        <w:rFonts w:cs="OpenSymbol"/>
+      </w:rPr>
+    </w:lvl>
+    <w:lvl w:ilvl="6">
+      <w:start w:val="1"/>
+      <w:numFmt w:val="bullet"/>
+      <w:lvlText w:val=""/>
+      <w:lvlJc w:val="left"/>
+      <w:pPr>
+        <w:tabs>
+          <w:tab w:val="num" w:pos="2880"/>
+        </w:tabs>
+        <w:ind w:left="2880" w:hanging="360"/>
+      </w:pPr>
+      <w:rPr>
+        <w:rFonts w:ascii="Symbol" w:hAnsi="Symbol" w:cs="Symbol" w:hint="default"/>
+        <w:rFonts w:cs="OpenSymbol"/>
+      </w:rPr>
+    </w:lvl>
+    <w:lvl w:ilvl="7">
+      <w:start w:val="1"/>
+      <w:numFmt w:val="bullet"/>
+      <w:lvlText w:val="◦"/>
+      <w:lvlJc w:val="left"/>
+      <w:pPr>
+        <w:tabs>
+          <w:tab w:val="num" w:pos="3240"/>
+        </w:tabs>
+        <w:ind w:left="3240" w:hanging="360"/>
+      </w:pPr>
+      <w:rPr>
+        <w:rFonts w:ascii="OpenSymbol" w:hAnsi="OpenSymbol" w:cs="OpenSymbol" w:hint="default"/>
+        <w:rFonts w:cs="OpenSymbol"/>
+      </w:rPr>
+    </w:lvl>
+    <w:lvl w:ilvl="8">
+      <w:start w:val="1"/>
+      <w:numFmt w:val="bullet"/>
+      <w:lvlText w:val="▪"/>
+      <w:lvlJc w:val="left"/>
+      <w:pPr>
+        <w:tabs>
+          <w:tab w:val="num" w:pos="3600"/>
+        </w:tabs>
+        <w:ind w:left="3600" w:hanging="360"/>
+      </w:pPr>
+      <w:rPr>
+        <w:rFonts w:ascii="OpenSymbol" w:hAnsi="OpenSymbol" w:cs="OpenSymbol" w:hint="default"/>
+        <w:rFonts w:cs="OpenSymbol"/>
+      </w:rPr>
+    </w:lvl>
+  </w:abstractNum>
+  <w:abstractNum w:abstractNumId="6">
+    <w:lvl w:ilvl="0">
+      <w:start w:val="1"/>
+      <w:numFmt w:val="none"/>
+      <w:suff w:val="nothing"/>
+      <w:lvlText w:val=""/>
+      <w:lvlJc w:val="left"/>
+      <w:pPr>
+        <w:ind w:left="0" w:hanging="0"/>
+      </w:pPr>
+    </w:lvl>
+    <w:lvl w:ilvl="1">
+      <w:start w:val="1"/>
+      <w:numFmt w:val="none"/>
+      <w:suff w:val="nothing"/>
+      <w:lvlText w:val=""/>
+      <w:lvlJc w:val="left"/>
+      <w:pPr>
+        <w:ind w:left="0" w:hanging="0"/>
+      </w:pPr>
+    </w:lvl>
+    <w:lvl w:ilvl="2">
+      <w:start w:val="1"/>
+      <w:numFmt w:val="none"/>
+      <w:suff w:val="nothing"/>
+      <w:lvlText w:val=""/>
+      <w:lvlJc w:val="left"/>
+      <w:pPr>
+        <w:ind w:left="0" w:hanging="0"/>
+      </w:pPr>
+    </w:lvl>
+    <w:lvl w:ilvl="3">
+      <w:start w:val="1"/>
+      <w:numFmt w:val="none"/>
+      <w:suff w:val="nothing"/>
+      <w:lvlText w:val=""/>
+      <w:lvlJc w:val="left"/>
+      <w:pPr>
+        <w:ind w:left="0" w:hanging="0"/>
+      </w:pPr>
+    </w:lvl>
+    <w:lvl w:ilvl="4">
+      <w:start w:val="1"/>
+      <w:numFmt w:val="none"/>
+      <w:suff w:val="nothing"/>
+      <w:lvlText w:val=""/>
+      <w:lvlJc w:val="left"/>
+      <w:pPr>
+        <w:ind w:left="0" w:hanging="0"/>
+      </w:pPr>
+    </w:lvl>
+    <w:lvl w:ilvl="5">
+      <w:start w:val="1"/>
+      <w:numFmt w:val="none"/>
+      <w:suff w:val="nothing"/>
+      <w:lvlText w:val=""/>
+      <w:lvlJc w:val="left"/>
+      <w:pPr>
+        <w:ind w:left="0" w:hanging="0"/>
+      </w:pPr>
+    </w:lvl>
+    <w:lvl w:ilvl="6">
+      <w:start w:val="1"/>
+      <w:numFmt w:val="none"/>
+      <w:suff w:val="nothing"/>
+      <w:lvlText w:val=""/>
+      <w:lvlJc w:val="left"/>
+      <w:pPr>
+        <w:ind w:left="0" w:hanging="0"/>
+      </w:pPr>
+    </w:lvl>
+    <w:lvl w:ilvl="7">
+      <w:start w:val="1"/>
+      <w:numFmt w:val="none"/>
+      <w:suff w:val="nothing"/>
+      <w:lvlText w:val=""/>
+      <w:lvlJc w:val="left"/>
+      <w:pPr>
+        <w:ind w:left="0" w:hanging="0"/>
+      </w:pPr>
+    </w:lvl>
+    <w:lvl w:ilvl="8">
+      <w:start w:val="1"/>
+      <w:numFmt w:val="none"/>
+      <w:suff w:val="nothing"/>
+      <w:lvlText w:val=""/>
+      <w:lvlJc w:val="left"/>
+      <w:pPr>
+        <w:ind w:left="0" w:hanging="0"/>
+      </w:pPr>
+    </w:lvl>
+  </w:abstractNum>
+  <w:num w:numId="1">
+    <w:abstractNumId w:val="1"/>
+  </w:num>
+  <w:num w:numId="2">
+    <w:abstractNumId w:val="2"/>
+  </w:num>
+  <w:num w:numId="3">
+    <w:abstractNumId w:val="3"/>
+  </w:num>
+  <w:num w:numId="4">
+    <w:abstractNumId w:val="4"/>
+  </w:num>
+  <w:num w:numId="5">
+    <w:abstractNumId w:val="5"/>
+  </w:num>
+  <w:num w:numId="6">
+    <w:abstractNumId w:val="6"/>
+  </w:num>
+</w:numbering>
 </file>
 
 <file path=word/styles.xml><?xml version="1.0" encoding="utf-8"?>
@@ -3718,6 +4728,7 @@
     <w:rPr>
       <w:rFonts w:ascii="Calibri" w:hAnsi="Calibri" w:eastAsia="" w:cs="" w:asciiTheme="minorHAnsi" w:cstheme="minorBidi" w:eastAsiaTheme="minorEastAsia" w:hAnsiTheme="minorHAnsi"/>
       <w:color w:val="00000A"/>
+      <w:kern w:val="0"/>
       <w:sz w:val="24"/>
       <w:szCs w:val="20"/>
       <w:lang w:val="de-DE" w:eastAsia="en-US" w:bidi="ar-SA"/>
@@ -3732,7 +4743,7 @@
     <w:qFormat/>
     <w:rsid w:val="00976af9"/>
     <w:pPr>
-      <w:keepNext/>
+      <w:keepNext w:val="true"/>
       <w:keepLines/>
       <w:spacing w:lineRule="auto" w:line="240" w:before="320" w:after="0"/>
       <w:outlineLvl w:val="0"/>
@@ -3754,7 +4765,7 @@
     <w:qFormat/>
     <w:rsid w:val="00976af9"/>
     <w:pPr>
-      <w:keepNext/>
+      <w:keepNext w:val="true"/>
       <w:keepLines/>
       <w:spacing w:lineRule="auto" w:line="240" w:before="80" w:after="0"/>
       <w:outlineLvl w:val="1"/>
@@ -3776,7 +4787,7 @@
     <w:qFormat/>
     <w:rsid w:val="007f4391"/>
     <w:pPr>
-      <w:keepNext/>
+      <w:keepNext w:val="true"/>
       <w:keepLines/>
       <w:spacing w:lineRule="auto" w:line="240" w:before="40" w:after="0"/>
       <w:outlineLvl w:val="2"/>
@@ -3798,7 +4809,7 @@
     <w:qFormat/>
     <w:rsid w:val="007f4391"/>
     <w:pPr>
-      <w:keepNext/>
+      <w:keepNext w:val="true"/>
       <w:keepLines/>
       <w:spacing w:before="40" w:after="0"/>
       <w:outlineLvl w:val="3"/>
@@ -3820,7 +4831,7 @@
     <w:qFormat/>
     <w:rsid w:val="007f4391"/>
     <w:pPr>
-      <w:keepNext/>
+      <w:keepNext w:val="true"/>
       <w:keepLines/>
       <w:spacing w:before="40" w:after="0"/>
       <w:outlineLvl w:val="4"/>
@@ -3843,7 +4854,7 @@
     <w:qFormat/>
     <w:rsid w:val="007f4391"/>
     <w:pPr>
-      <w:keepNext/>
+      <w:keepNext w:val="true"/>
       <w:keepLines/>
       <w:spacing w:before="40" w:after="0"/>
       <w:outlineLvl w:val="5"/>
@@ -3868,7 +4879,7 @@
     <w:qFormat/>
     <w:rsid w:val="007f4391"/>
     <w:pPr>
-      <w:keepNext/>
+      <w:keepNext w:val="true"/>
       <w:keepLines/>
       <w:spacing w:before="40" w:after="0"/>
       <w:outlineLvl w:val="6"/>
@@ -3893,7 +4904,7 @@
     <w:qFormat/>
     <w:rsid w:val="007f4391"/>
     <w:pPr>
-      <w:keepNext/>
+      <w:keepNext w:val="true"/>
       <w:keepLines/>
       <w:spacing w:before="40" w:after="0"/>
       <w:outlineLvl w:val="7"/>
@@ -3916,7 +4927,7 @@
     <w:qFormat/>
     <w:rsid w:val="007f4391"/>
     <w:pPr>
-      <w:keepNext/>
+      <w:keepNext w:val="true"/>
       <w:keepLines/>
       <w:spacing w:before="40" w:after="0"/>
       <w:outlineLvl w:val="8"/>
@@ -4388,7 +5399,7 @@
     <w:next w:val="TextBody"/>
     <w:qFormat/>
     <w:pPr>
-      <w:keepNext/>
+      <w:keepNext w:val="true"/>
       <w:spacing w:before="240" w:after="120"/>
     </w:pPr>
     <w:rPr>
@@ -4510,6 +5521,7 @@
     <w:rPr>
       <w:rFonts w:ascii="Calibri" w:hAnsi="Calibri" w:eastAsia="" w:cs="" w:asciiTheme="minorHAnsi" w:cstheme="minorBidi" w:eastAsiaTheme="minorEastAsia" w:hAnsiTheme="minorHAnsi"/>
       <w:color w:val="00000A"/>
+      <w:kern w:val="0"/>
       <w:sz w:val="24"/>
       <w:szCs w:val="20"/>
       <w:lang w:val="de-DE" w:eastAsia="en-US" w:bidi="ar-SA"/>
@@ -4673,8 +5685,8 @@
       <w:lang w:val="en-US"/>
     </w:rPr>
   </w:style>
-  <w:style w:type="paragraph" w:styleId="Footnotetext">
-    <w:name w:val="footnote text"/>
+  <w:style w:type="paragraph" w:styleId="Footnote">
+    <w:name w:val="Footnote Text"/>
     <w:basedOn w:val="Normal"/>
     <w:link w:val="FootnoteTextChar"/>
     <w:uiPriority w:val="99"/>

</xml_diff>